<commit_message>
Dossier et maquette romain
</commit_message>
<xml_diff>
--- a/Dossier Final.docx
+++ b/Dossier Final.docx
@@ -35,7 +35,6 @@
           <w:docPartUnique/>
         </w:docPartObj>
       </w:sdtPr>
-      <w:sdtEndPr/>
       <w:sdtContent>
         <w:p>
           <w:pPr>
@@ -1970,7 +1969,15 @@
         <w:jc w:val="both"/>
       </w:pPr>
       <w:r>
-        <w:t>Ce diagramme représente le cas d’une demande pour laquelle les informations ont été trouvées. Lorsque l’administrateur sélectionne la demande, la recherche des informations est de nouveau effectuée. La demande est ensuite affichée. L’administrateur peut alors modifier les champs s’il s’aperçoit que certaines informations sont erronées, puis il valide. Les informations sont alors enregistrées dans la base de données.</w:t>
+        <w:t>Ce diagramme représente le cas d’une demande pour laquelle les informations ont été trouvées. Lorsque l’administrateur sélectionne la demande, la recherche des informations est de nouveau effectuée. La demande est ensuite affichée. L’administrateur peut alors modifier les champs s’il s’aperçoit que certaines informations sont erronées, puis il valide. Les informations sont alors enregistrées dans la b</w:t>
+      </w:r>
+      <w:r>
+        <w:t>da²</w:t>
+      </w:r>
+      <w:bookmarkStart w:id="6" w:name="_GoBack"/>
+      <w:bookmarkEnd w:id="6"/>
+      <w:r>
+        <w:t>ase de données.</w:t>
       </w:r>
     </w:p>
     <w:p>
@@ -2035,12 +2042,12 @@
           <w:numId w:val="2"/>
         </w:numPr>
       </w:pPr>
-      <w:bookmarkStart w:id="6" w:name="_Toc382398483"/>
+      <w:bookmarkStart w:id="7" w:name="_Toc382398483"/>
       <w:r>
         <w:lastRenderedPageBreak/>
         <w:t>Saisie d’une demande</w:t>
       </w:r>
-      <w:bookmarkEnd w:id="6"/>
+      <w:bookmarkEnd w:id="7"/>
     </w:p>
     <w:p>
       <w:pPr>
@@ -2125,14 +2132,17 @@
           <w:numId w:val="2"/>
         </w:numPr>
       </w:pPr>
-      <w:bookmarkStart w:id="7" w:name="_Toc382398484"/>
+      <w:bookmarkStart w:id="8" w:name="_Toc382398484"/>
       <w:r>
         <w:lastRenderedPageBreak/>
         <w:t>Diagrammes de séquences</w:t>
       </w:r>
-      <w:bookmarkEnd w:id="7"/>
-    </w:p>
-    <w:p>
+      <w:bookmarkEnd w:id="8"/>
+    </w:p>
+    <w:p>
+      <w:pPr>
+        <w:jc w:val="both"/>
+      </w:pPr>
       <w:r>
         <w:t xml:space="preserve">Les diagrammes </w:t>
       </w:r>
@@ -2144,6 +2154,9 @@
       </w:r>
       <w:r>
         <w:t xml:space="preserve"> les actions d’un acteur, en représentant les méthodes et objets mis utilisés.  Nous avons repris les diagrammes de séquences systèmes précédents en développement la partie « système ».</w:t>
+      </w:r>
+      <w:r>
+        <w:t xml:space="preserve"> Ainsi, les différents objets du modèle vont apparaitre, ainsi que les liens qui les relient.</w:t>
       </w:r>
     </w:p>
     <w:p>
@@ -2154,11 +2167,11 @@
           <w:numId w:val="2"/>
         </w:numPr>
       </w:pPr>
-      <w:bookmarkStart w:id="8" w:name="_Toc382398485"/>
+      <w:bookmarkStart w:id="9" w:name="_Toc382398485"/>
       <w:r>
         <w:t>Demande</w:t>
       </w:r>
-      <w:bookmarkEnd w:id="8"/>
+      <w:bookmarkEnd w:id="9"/>
     </w:p>
     <w:p>
       <w:r>
@@ -2217,12 +2230,12 @@
           <w:numId w:val="2"/>
         </w:numPr>
       </w:pPr>
-      <w:bookmarkStart w:id="9" w:name="_Toc382398486"/>
+      <w:bookmarkStart w:id="10" w:name="_Toc382398486"/>
       <w:r>
         <w:lastRenderedPageBreak/>
         <w:t>Validation</w:t>
       </w:r>
-      <w:bookmarkEnd w:id="9"/>
+      <w:bookmarkEnd w:id="10"/>
     </w:p>
     <w:p>
       <w:r>
@@ -2281,11 +2294,11 @@
           <w:numId w:val="2"/>
         </w:numPr>
       </w:pPr>
-      <w:bookmarkStart w:id="10" w:name="_Toc382398487"/>
+      <w:bookmarkStart w:id="11" w:name="_Toc382398487"/>
       <w:r>
         <w:t>Saisie d’une demande</w:t>
       </w:r>
-      <w:bookmarkEnd w:id="10"/>
+      <w:bookmarkEnd w:id="11"/>
     </w:p>
     <w:p>
       <w:r>
@@ -2343,13 +2356,20 @@
           <w:ilvl w:val="0"/>
           <w:numId w:val="2"/>
         </w:numPr>
-      </w:pPr>
-      <w:bookmarkStart w:id="11" w:name="_Toc382398488"/>
+        <w:spacing w:after="120"/>
+        <w:ind w:left="357" w:hanging="357"/>
+      </w:pPr>
+      <w:bookmarkStart w:id="12" w:name="_Toc382398488"/>
       <w:r>
         <w:lastRenderedPageBreak/>
         <w:t>Diagrammes de classes</w:t>
       </w:r>
-      <w:bookmarkEnd w:id="11"/>
+      <w:bookmarkEnd w:id="12"/>
+    </w:p>
+    <w:p>
+      <w:r>
+        <w:t>Les diagrammes de classes représentent l’architecture du programmes que nous allons coder. C’est à partir d’une réflexion personnelle mais aussi des diagrammes de séquences qu’ils ont établis.</w:t>
+      </w:r>
     </w:p>
     <w:p>
       <w:pPr>
@@ -2359,11 +2379,11 @@
           <w:numId w:val="2"/>
         </w:numPr>
       </w:pPr>
-      <w:bookmarkStart w:id="12" w:name="_Toc382398489"/>
+      <w:bookmarkStart w:id="13" w:name="_Toc382398489"/>
       <w:r>
         <w:t>Modèle</w:t>
       </w:r>
-      <w:bookmarkEnd w:id="12"/>
+      <w:bookmarkEnd w:id="13"/>
     </w:p>
     <w:p>
       <w:pPr>
@@ -2438,12 +2458,12 @@
           <w:numId w:val="2"/>
         </w:numPr>
       </w:pPr>
-      <w:bookmarkStart w:id="13" w:name="_Toc382398490"/>
+      <w:bookmarkStart w:id="14" w:name="_Toc382398490"/>
       <w:r>
         <w:lastRenderedPageBreak/>
         <w:t>Classes participantes</w:t>
       </w:r>
-      <w:bookmarkEnd w:id="13"/>
+      <w:bookmarkEnd w:id="14"/>
     </w:p>
     <w:p>
       <w:pPr>
@@ -2452,8 +2472,6 @@
       <w:r>
         <w:t>Pour le diagramme de classes participantes, nous avons uniquement gérer ce qui concerne les informations sur un programme. En effet, c’est l’autre groupe qui s’occupe de savoir quel type d’utilisateur est connecté.</w:t>
       </w:r>
-      <w:bookmarkStart w:id="14" w:name="_GoBack"/>
-      <w:bookmarkEnd w:id="14"/>
     </w:p>
     <w:p>
       <w:r>
@@ -2506,18 +2524,46 @@
     </w:p>
     <w:p>
       <w:pPr>
+        <w:rPr>
+          <w:rFonts w:asciiTheme="majorHAnsi" w:eastAsiaTheme="majorEastAsia" w:hAnsiTheme="majorHAnsi" w:cstheme="majorBidi"/>
+          <w:b/>
+          <w:bCs/>
+          <w:color w:val="365F91" w:themeColor="accent1" w:themeShade="BF"/>
+          <w:sz w:val="28"/>
+          <w:szCs w:val="28"/>
+        </w:rPr>
+      </w:pPr>
+      <w:bookmarkStart w:id="15" w:name="_Toc382398491"/>
+      <w:r>
+        <w:br w:type="page"/>
+      </w:r>
+    </w:p>
+    <w:p>
+      <w:pPr>
         <w:pStyle w:val="Titre1"/>
         <w:numPr>
           <w:ilvl w:val="0"/>
           <w:numId w:val="2"/>
         </w:numPr>
-      </w:pPr>
-      <w:bookmarkStart w:id="15" w:name="_Toc382398491"/>
+        <w:spacing w:after="120"/>
+        <w:ind w:left="357" w:hanging="357"/>
+      </w:pPr>
       <w:r>
         <w:lastRenderedPageBreak/>
         <w:t>Diagramme d’activité de navigation</w:t>
       </w:r>
       <w:bookmarkEnd w:id="15"/>
+    </w:p>
+    <w:p>
+      <w:pPr>
+        <w:jc w:val="both"/>
+      </w:pPr>
+      <w:r>
+        <w:t>Le diagramme d’activité de navigation représente les différents liens de navigation sur le site.</w:t>
+      </w:r>
+      <w:r>
+        <w:t xml:space="preserve"> Il est réalisé à l’aide de la maquette du site.</w:t>
+      </w:r>
     </w:p>
     <w:p>
       <w:pPr>
@@ -3231,7 +3277,10 @@
               <w:ind w:left="341" w:hanging="251"/>
             </w:pPr>
             <w:r>
-              <w:t>Début du diagramme de séquence</w:t>
+              <w:t>D</w:t>
+            </w:r>
+            <w:r>
+              <w:t>iagramme de séquence</w:t>
             </w:r>
           </w:p>
           <w:p>
@@ -3407,10 +3456,7 @@
               <w:ind w:left="378" w:hanging="262"/>
             </w:pPr>
             <w:r>
-              <w:t>Fin du d</w:t>
-            </w:r>
-            <w:r>
-              <w:t>iagramme de séquence</w:t>
+              <w:t>Fin du diagramme de séquence</w:t>
             </w:r>
           </w:p>
           <w:p>
@@ -3531,10 +3577,7 @@
             </w:pPr>
             <w:r>
               <w:lastRenderedPageBreak/>
-              <w:t>D</w:t>
-            </w:r>
-            <w:r>
-              <w:t>iagramme de séquence</w:t>
+              <w:t>Diagramme de séquence</w:t>
             </w:r>
           </w:p>
           <w:p>
@@ -3547,10 +3590,7 @@
               <w:ind w:left="318" w:hanging="238"/>
             </w:pPr>
             <w:r>
-              <w:t>D</w:t>
-            </w:r>
-            <w:r>
-              <w:t>iagramme de classes participantes</w:t>
+              <w:t>Diagramme de classes participantes</w:t>
             </w:r>
           </w:p>
           <w:p>
@@ -3563,10 +3603,7 @@
               <w:ind w:left="318" w:hanging="238"/>
             </w:pPr>
             <w:r>
-              <w:t>D</w:t>
-            </w:r>
-            <w:r>
-              <w:t>iagramme d’activité de navigation</w:t>
+              <w:t>Diagramme d’activité de navigation</w:t>
             </w:r>
           </w:p>
           <w:p>
@@ -3588,11 +3625,9 @@
       <w:r>
         <w:t xml:space="preserve">up trop compliqué à implémenter. Dorénavant, des redondances sont présentes dans </w:t>
       </w:r>
-      <w:proofErr w:type="gramStart"/>
-      <w:r>
-        <w:t>le</w:t>
-      </w:r>
-      <w:proofErr w:type="gramEnd"/>
+      <w:r>
+        <w:t>la</w:t>
+      </w:r>
       <w:r>
         <w:t xml:space="preserve"> base de données pour simplifier les insertions et les recherches dans la base.</w:t>
       </w:r>
@@ -5165,7 +5200,7 @@
 </file>
 
 <file path=customXml/itemProps1.xml><?xml version="1.0" encoding="utf-8"?>
-<ds:datastoreItem xmlns:ds="http://schemas.openxmlformats.org/officeDocument/2006/customXml" ds:itemID="{FDCD7F7A-125A-4452-86F2-427D4C2F49D5}">
+<ds:datastoreItem xmlns:ds="http://schemas.openxmlformats.org/officeDocument/2006/customXml" ds:itemID="{6EEB6B02-0BFA-458D-A6C8-CA65ABDF4284}">
   <ds:schemaRefs>
     <ds:schemaRef ds:uri="http://schemas.openxmlformats.org/officeDocument/2006/bibliography"/>
   </ds:schemaRefs>

</xml_diff>